<commit_message>
First commit new branch for refactoring code to be more robust and object-based.
</commit_message>
<xml_diff>
--- a/docs/RA2CE documentation.docx
+++ b/docs/RA2CE documentation.docx
@@ -12,7 +12,13 @@
     </w:p>
     <w:p>
       <w:r>
-        <w:t xml:space="preserve">This is the documentation of the RA2CE Python Package on the (currently closed) Deltares </w:t>
+        <w:t xml:space="preserve">This is the documentation of the RA2CE </w:t>
+      </w:r>
+      <w:r>
+        <w:t xml:space="preserve">Toolkit </w:t>
+      </w:r>
+      <w:r>
+        <w:t xml:space="preserve">Python Package on the (currently closed) Deltares </w:t>
       </w:r>
       <w:proofErr w:type="spellStart"/>
       <w:r>
@@ -36,12 +42,122 @@
     </w:p>
     <w:p/>
     <w:p>
+      <w:r>
+        <w:t xml:space="preserve">The document starts with an explanation of the RA2CE workflow in Chapter </w:t>
+      </w:r>
+      <w:r>
+        <w:fldChar w:fldCharType="begin"/>
+      </w:r>
+      <w:r>
+        <w:instrText xml:space="preserve"> REF _Ref92192337 \w \h </w:instrText>
+      </w:r>
+      <w:r>
+        <w:fldChar w:fldCharType="separate"/>
+      </w:r>
+      <w:r>
+        <w:t>2</w:t>
+      </w:r>
+      <w:r>
+        <w:fldChar w:fldCharType="end"/>
+      </w:r>
+      <w:r>
+        <w:t>. This chapter is recommended reading material for first-time users of RA2CE.</w:t>
+      </w:r>
+      <w:r>
+        <w:t xml:space="preserve"> The types of possible analyses are described in Chapter </w:t>
+      </w:r>
+      <w:r>
+        <w:fldChar w:fldCharType="begin"/>
+      </w:r>
+      <w:r>
+        <w:instrText xml:space="preserve"> REF _Ref92196435 \n \h </w:instrText>
+      </w:r>
+      <w:r>
+        <w:fldChar w:fldCharType="separate"/>
+      </w:r>
+      <w:r>
+        <w:t>3</w:t>
+      </w:r>
+      <w:r>
+        <w:fldChar w:fldCharType="end"/>
+      </w:r>
+      <w:r>
+        <w:t>.</w:t>
+      </w:r>
+      <w:r>
+        <w:t xml:space="preserve"> Chapter </w:t>
+      </w:r>
+      <w:r>
+        <w:fldChar w:fldCharType="begin"/>
+      </w:r>
+      <w:r>
+        <w:instrText xml:space="preserve"> REF _Ref92192339 \w \h </w:instrText>
+      </w:r>
+      <w:r>
+        <w:fldChar w:fldCharType="separate"/>
+      </w:r>
+      <w:r>
+        <w:t>4</w:t>
+      </w:r>
+      <w:r>
+        <w:fldChar w:fldCharType="end"/>
+      </w:r>
+      <w:r>
+        <w:t xml:space="preserve"> explains the use of the initialization files that are required to run RA2CE. </w:t>
+      </w:r>
+      <w:r>
+        <w:t xml:space="preserve">The required folder structure and locations of input and output files are explained in Chapter </w:t>
+      </w:r>
+      <w:r>
+        <w:fldChar w:fldCharType="begin"/>
+      </w:r>
+      <w:r>
+        <w:instrText xml:space="preserve"> REF _Ref92193895 \w \h </w:instrText>
+      </w:r>
+      <w:r>
+        <w:fldChar w:fldCharType="separate"/>
+      </w:r>
+      <w:r>
+        <w:t>5</w:t>
+      </w:r>
+      <w:r>
+        <w:fldChar w:fldCharType="end"/>
+      </w:r>
+      <w:r>
+        <w:t xml:space="preserve">. </w:t>
+      </w:r>
+      <w:r>
+        <w:t xml:space="preserve">Contact details and the RA2CE development team are listed in Chapter </w:t>
+      </w:r>
+      <w:r>
+        <w:fldChar w:fldCharType="begin"/>
+      </w:r>
+      <w:r>
+        <w:instrText xml:space="preserve"> REF _Ref92192341 \w \h </w:instrText>
+      </w:r>
+      <w:r>
+        <w:fldChar w:fldCharType="separate"/>
+      </w:r>
+      <w:r>
+        <w:t>6</w:t>
+      </w:r>
+      <w:r>
+        <w:fldChar w:fldCharType="end"/>
+      </w:r>
+      <w:r>
+        <w:t>.</w:t>
+      </w:r>
+    </w:p>
+    <w:p/>
+    <w:p>
       <w:pPr>
         <w:pStyle w:val="Heading1"/>
       </w:pPr>
+      <w:bookmarkStart w:id="0" w:name="_Ref92192337"/>
       <w:r>
         <w:t>Workflow</w:t>
       </w:r>
+      <w:bookmarkEnd w:id="0"/>
     </w:p>
     <w:p>
       <w:r>
@@ -126,83 +242,272 @@
     </w:p>
     <w:p/>
     <w:p>
-      <w:bookmarkStart w:id="0" w:name="_GoBack"/>
-      <w:bookmarkEnd w:id="0"/>
-    </w:p>
-    <w:p>
-      <w:r>
-        <w:t xml:space="preserve">Two configuration files, also called initialization files, are </w:t>
+      <w:r>
+        <w:t xml:space="preserve">To create a network, a network </w:t>
+      </w:r>
+      <w:r>
+        <w:t xml:space="preserve">configuration file, also called initialization file, </w:t>
+      </w:r>
+      <w:r>
+        <w:t xml:space="preserve">is required. We call this the </w:t>
+      </w:r>
+      <w:r>
+        <w:rPr>
+          <w:b/>
+        </w:rPr>
+        <w:t>network.ini</w:t>
+      </w:r>
+      <w:r>
+        <w:t xml:space="preserve"> file. To execute analyses, an analyses initialization file is required, we call this the </w:t>
+      </w:r>
+      <w:r>
+        <w:rPr>
+          <w:b/>
+        </w:rPr>
+        <w:t>analyses.ini</w:t>
+      </w:r>
+      <w:r>
+        <w:t xml:space="preserve"> file. </w:t>
+      </w:r>
+      <w:r>
+        <w:t>Both initialization files are required if users want to create a network and execute analyses.</w:t>
+      </w:r>
+      <w:r>
+        <w:t xml:space="preserve"> The content of these files is elaborated in </w:t>
+      </w:r>
+      <w:r>
+        <w:t xml:space="preserve">Chapter </w:t>
+      </w:r>
+      <w:r>
+        <w:fldChar w:fldCharType="begin"/>
+      </w:r>
+      <w:r>
+        <w:instrText xml:space="preserve"> REF _Ref92192339 \w \h </w:instrText>
+      </w:r>
+      <w:r>
+        <w:fldChar w:fldCharType="separate"/>
+      </w:r>
+      <w:r>
+        <w:t>4</w:t>
+      </w:r>
+      <w:r>
+        <w:fldChar w:fldCharType="end"/>
+      </w:r>
+      <w:r>
+        <w:t>.</w:t>
       </w:r>
     </w:p>
     <w:p/>
     <w:p>
       <w:r>
+        <w:t xml:space="preserve">When run, the toolkit starts by reading the setting in the initialization file(s) in </w:t>
+      </w:r>
+      <w:proofErr w:type="spellStart"/>
+      <w:r>
+        <w:rPr>
+          <w:i/>
+        </w:rPr>
+        <w:t>read_settings</w:t>
+      </w:r>
+      <w:proofErr w:type="spellEnd"/>
+      <w:r>
+        <w:t xml:space="preserve"> and validates the (data) input in </w:t>
+      </w:r>
+      <w:proofErr w:type="spellStart"/>
+      <w:r>
+        <w:rPr>
+          <w:i/>
+        </w:rPr>
+        <w:t>input_validation</w:t>
+      </w:r>
+      <w:proofErr w:type="spellEnd"/>
+      <w:r>
+        <w:t xml:space="preserve">. When these steps completed successfully, it </w:t>
+      </w:r>
+      <w:r>
+        <w:t xml:space="preserve">creates a network in </w:t>
+      </w:r>
+      <w:proofErr w:type="spellStart"/>
+      <w:r>
+        <w:rPr>
+          <w:i/>
+        </w:rPr>
+        <w:t>create_network</w:t>
+      </w:r>
+      <w:proofErr w:type="spellEnd"/>
+      <w:r>
+        <w:rPr>
+          <w:i/>
+        </w:rPr>
         <w:t xml:space="preserve"> </w:t>
       </w:r>
       <w:r>
+        <w:t xml:space="preserve">(see Section </w:t>
+      </w:r>
+      <w:r>
         <w:fldChar w:fldCharType="begin"/>
       </w:r>
       <w:r>
-        <w:instrText xml:space="preserve"> REF _Ref92188812 \h </w:instrText>
+        <w:instrText xml:space="preserve"> REF _Ref92194442 \w \h </w:instrText>
       </w:r>
       <w:r>
         <w:fldChar w:fldCharType="separate"/>
       </w:r>
       <w:r>
-        <w:t xml:space="preserve">Figure </w:t>
-      </w:r>
-      <w:r>
-        <w:rPr>
-          <w:noProof/>
-        </w:rPr>
-        <w:t>2</w:t>
-      </w:r>
-      <w:r>
-        <w:t>.</w:t>
-      </w:r>
-      <w:r>
-        <w:rPr>
-          <w:noProof/>
-        </w:rPr>
-        <w:t>2</w:t>
+        <w:t>2.1</w:t>
       </w:r>
       <w:r>
         <w:fldChar w:fldCharType="end"/>
       </w:r>
       <w:r>
+        <w:t xml:space="preserve">) </w:t>
+      </w:r>
+      <w:r>
+        <w:t xml:space="preserve">with the settings in the network.ini file, when provided. </w:t>
+      </w:r>
+      <w:r>
+        <w:t>The types of possible input file formats are:</w:t>
+      </w:r>
+    </w:p>
+    <w:p>
+      <w:pPr>
+        <w:pStyle w:val="ListParagraph"/>
+        <w:numPr>
+          <w:ilvl w:val="0"/>
+          <w:numId w:val="30"/>
+        </w:numPr>
+      </w:pPr>
+      <w:r>
+        <w:rPr>
+          <w:b/>
+        </w:rPr>
+        <w:t>Shapefile</w:t>
+      </w:r>
+      <w:r>
+        <w:t xml:space="preserve"> of network;</w:t>
+      </w:r>
+    </w:p>
+    <w:p>
+      <w:pPr>
+        <w:pStyle w:val="ListParagraph"/>
+        <w:numPr>
+          <w:ilvl w:val="0"/>
+          <w:numId w:val="30"/>
+        </w:numPr>
+      </w:pPr>
+      <w:proofErr w:type="spellStart"/>
+      <w:r>
+        <w:rPr>
+          <w:b/>
+        </w:rPr>
+        <w:t>Geojson</w:t>
+      </w:r>
+      <w:proofErr w:type="spellEnd"/>
+      <w:r>
+        <w:t xml:space="preserve"> polygon of area of interest;</w:t>
+      </w:r>
+    </w:p>
+    <w:p>
+      <w:pPr>
+        <w:pStyle w:val="ListParagraph"/>
+        <w:numPr>
+          <w:ilvl w:val="0"/>
+          <w:numId w:val="30"/>
+        </w:numPr>
+      </w:pPr>
+      <w:r>
+        <w:rPr>
+          <w:b/>
+        </w:rPr>
+        <w:t>OSM PBF</w:t>
+      </w:r>
+      <w:r>
+        <w:t xml:space="preserve"> file;</w:t>
+      </w:r>
+    </w:p>
+    <w:p>
+      <w:pPr>
+        <w:pStyle w:val="ListParagraph"/>
+        <w:numPr>
+          <w:ilvl w:val="0"/>
+          <w:numId w:val="30"/>
+        </w:numPr>
+      </w:pPr>
+      <w:proofErr w:type="spellStart"/>
+      <w:r>
+        <w:rPr>
+          <w:b/>
+        </w:rPr>
+        <w:t>Gpickle</w:t>
+      </w:r>
+      <w:proofErr w:type="spellEnd"/>
+      <w:r>
+        <w:t xml:space="preserve"> – a </w:t>
+      </w:r>
+      <w:proofErr w:type="spellStart"/>
+      <w:r>
+        <w:t>NetworkX</w:t>
+      </w:r>
+      <w:proofErr w:type="spellEnd"/>
+      <w:r>
+        <w:t xml:space="preserve"> python data format for graphs.</w:t>
+      </w:r>
+    </w:p>
+    <w:p/>
+    <w:p>
+      <w:r>
+        <w:t xml:space="preserve">When the network.ini file is not provided, it assumes a network is already created and continues to </w:t>
+      </w:r>
+      <w:r>
+        <w:rPr>
+          <w:i/>
+        </w:rPr>
+        <w:t>analysis</w:t>
+      </w:r>
+      <w:r>
+        <w:rPr>
+          <w:i/>
+        </w:rPr>
         <w:t xml:space="preserve"> </w:t>
       </w:r>
       <w:r>
+        <w:t xml:space="preserve">(see Section </w:t>
+      </w:r>
+      <w:r>
         <w:fldChar w:fldCharType="begin"/>
       </w:r>
       <w:r>
-        <w:instrText xml:space="preserve"> REF _Ref92188804 \h </w:instrText>
+        <w:instrText xml:space="preserve"> REF _Ref92194455 \w \h </w:instrText>
       </w:r>
       <w:r>
         <w:fldChar w:fldCharType="separate"/>
       </w:r>
       <w:r>
-        <w:t xml:space="preserve">Figure </w:t>
-      </w:r>
-      <w:r>
-        <w:rPr>
-          <w:noProof/>
-        </w:rPr>
-        <w:t>2</w:t>
-      </w:r>
-      <w:r>
-        <w:t>.</w:t>
-      </w:r>
-      <w:r>
-        <w:rPr>
-          <w:noProof/>
-        </w:rPr>
-        <w:t>3</w:t>
+        <w:t>2.2</w:t>
       </w:r>
       <w:r>
         <w:fldChar w:fldCharType="end"/>
       </w:r>
-    </w:p>
+      <w:r>
+        <w:t>)</w:t>
+      </w:r>
+      <w:r>
+        <w:t xml:space="preserve">, in which the analysis/analysis </w:t>
+      </w:r>
+      <w:r>
+        <w:t xml:space="preserve">defined </w:t>
+      </w:r>
+      <w:r>
+        <w:t>in the analyses.ini</w:t>
+      </w:r>
+      <w:r>
+        <w:t xml:space="preserve"> </w:t>
+      </w:r>
+      <w:r>
+        <w:t>are executed.</w:t>
+      </w:r>
+    </w:p>
+    <w:p/>
     <w:p>
       <w:r>
         <w:rPr>
@@ -318,6 +623,139 @@
     <w:p/>
     <w:p>
       <w:pPr>
+        <w:pStyle w:val="Heading2"/>
+      </w:pPr>
+      <w:bookmarkStart w:id="2" w:name="_Ref92194442"/>
+      <w:r>
+        <w:t>Create network</w:t>
+      </w:r>
+      <w:bookmarkEnd w:id="2"/>
+    </w:p>
+    <w:p>
+      <w:r>
+        <w:t xml:space="preserve">Follow </w:t>
+      </w:r>
+      <w:r>
+        <w:fldChar w:fldCharType="begin"/>
+      </w:r>
+      <w:r>
+        <w:instrText xml:space="preserve"> REF _Ref92188812 \h </w:instrText>
+      </w:r>
+      <w:r>
+        <w:fldChar w:fldCharType="separate"/>
+      </w:r>
+      <w:r>
+        <w:t xml:space="preserve">Figure </w:t>
+      </w:r>
+      <w:r>
+        <w:rPr>
+          <w:noProof/>
+        </w:rPr>
+        <w:t>2</w:t>
+      </w:r>
+      <w:r>
+        <w:t>.</w:t>
+      </w:r>
+      <w:r>
+        <w:rPr>
+          <w:noProof/>
+        </w:rPr>
+        <w:t>2</w:t>
+      </w:r>
+      <w:r>
+        <w:fldChar w:fldCharType="end"/>
+      </w:r>
+      <w:r>
+        <w:t xml:space="preserve"> </w:t>
+      </w:r>
+      <w:r>
+        <w:t xml:space="preserve">from top to bottom to understand the </w:t>
+      </w:r>
+      <w:proofErr w:type="spellStart"/>
+      <w:r>
+        <w:rPr>
+          <w:i/>
+        </w:rPr>
+        <w:t>create_network</w:t>
+      </w:r>
+      <w:proofErr w:type="spellEnd"/>
+      <w:r>
+        <w:t xml:space="preserve"> module of the RA2CE toolkit. Depending on which type of network should be created, different modifications are done to the graph. It starts by checking is there are </w:t>
+      </w:r>
+      <w:r>
+        <w:rPr>
+          <w:b/>
+        </w:rPr>
+        <w:t>base network files</w:t>
+      </w:r>
+      <w:r>
+        <w:rPr>
+          <w:i/>
+        </w:rPr>
+        <w:t xml:space="preserve"> </w:t>
+      </w:r>
+      <w:r>
+        <w:t>available. These are files that represent the graph required for the simplest analysis: the single link redundancy analysis. It is a graph</w:t>
+      </w:r>
+      <w:r>
+        <w:t xml:space="preserve"> that represents the simplest network as created from the input data</w:t>
+      </w:r>
+      <w:r>
+        <w:t>: with nodes on intersections and edges as links between the nodes.</w:t>
+      </w:r>
+    </w:p>
+    <w:p/>
+    <w:p>
+      <w:r>
+        <w:t xml:space="preserve">If a base network file </w:t>
+      </w:r>
+      <w:r>
+        <w:t xml:space="preserve">(a </w:t>
+      </w:r>
+      <w:proofErr w:type="spellStart"/>
+      <w:r>
+        <w:t>gpickle</w:t>
+      </w:r>
+      <w:proofErr w:type="spellEnd"/>
+      <w:r>
+        <w:t xml:space="preserve">) </w:t>
+      </w:r>
+      <w:r>
+        <w:t xml:space="preserve">is available from the standard file location (see Chapter </w:t>
+      </w:r>
+      <w:r>
+        <w:fldChar w:fldCharType="begin"/>
+      </w:r>
+      <w:r>
+        <w:instrText xml:space="preserve"> REF _Ref92193895 \w \h </w:instrText>
+      </w:r>
+      <w:r>
+        <w:fldChar w:fldCharType="separate"/>
+      </w:r>
+      <w:r>
+        <w:t>5</w:t>
+      </w:r>
+      <w:r>
+        <w:fldChar w:fldCharType="end"/>
+      </w:r>
+      <w:r>
+        <w:t>)</w:t>
+      </w:r>
+      <w:r>
+        <w:t xml:space="preserve">, it can read that in directly as a graph – the format that is used to do the analyses on within RA2CE. If no base network is available, it is created from the input data (OSM PBF, shapefile, or </w:t>
+      </w:r>
+      <w:proofErr w:type="spellStart"/>
+      <w:r>
+        <w:t>geojson</w:t>
+      </w:r>
+      <w:proofErr w:type="spellEnd"/>
+      <w:r>
+        <w:t xml:space="preserve"> polygon).</w:t>
+      </w:r>
+    </w:p>
+    <w:p/>
+    <w:p>
+      <w:pPr>
         <w:keepNext/>
       </w:pPr>
       <w:r>
@@ -365,7 +803,7 @@
       <w:pPr>
         <w:pStyle w:val="Caption"/>
       </w:pPr>
-      <w:bookmarkStart w:id="2" w:name="_Ref92188812"/>
+      <w:bookmarkStart w:id="3" w:name="_Ref92188812"/>
       <w:r>
         <w:t xml:space="preserve">Figure </w:t>
       </w:r>
@@ -408,7 +846,7 @@
       <w:r>
         <w:fldChar w:fldCharType="end"/>
       </w:r>
-      <w:bookmarkEnd w:id="2"/>
+      <w:bookmarkEnd w:id="3"/>
       <w:r>
         <w:t xml:space="preserve"> </w:t>
       </w:r>
@@ -428,6 +866,176 @@
         <w:t>workflow.</w:t>
       </w:r>
     </w:p>
+    <w:p/>
+    <w:p>
+      <w:r>
+        <w:t xml:space="preserve">In the next step is checked whether Origin-Destination (OD) nodes should be added. This information comes from the network.ini file (see Chapter </w:t>
+      </w:r>
+      <w:r>
+        <w:fldChar w:fldCharType="begin"/>
+      </w:r>
+      <w:r>
+        <w:instrText xml:space="preserve"> REF _Ref92192339 \n \h </w:instrText>
+      </w:r>
+      <w:r>
+        <w:fldChar w:fldCharType="separate"/>
+      </w:r>
+      <w:r>
+        <w:t>4</w:t>
+      </w:r>
+      <w:r>
+        <w:fldChar w:fldCharType="end"/>
+      </w:r>
+      <w:r>
+        <w:t>)</w:t>
+      </w:r>
+      <w:r>
+        <w:t>. When OD nodes are required for the analysis, they are added to the network, which is then saved as a separate network file.</w:t>
+      </w:r>
+    </w:p>
+    <w:p/>
+    <w:p>
+      <w:r>
+        <w:t xml:space="preserve">In the final step is checked whether (a) hazard map(s) need(s) to be overlaid with the network. This is also user-configured in the network.ini file </w:t>
+      </w:r>
+      <w:r>
+        <w:t xml:space="preserve">(see Chapter </w:t>
+      </w:r>
+      <w:r>
+        <w:fldChar w:fldCharType="begin"/>
+      </w:r>
+      <w:r>
+        <w:instrText xml:space="preserve"> REF _Ref92192339 \n \h </w:instrText>
+      </w:r>
+      <w:r>
+        <w:fldChar w:fldCharType="separate"/>
+      </w:r>
+      <w:r>
+        <w:t>4</w:t>
+      </w:r>
+      <w:r>
+        <w:fldChar w:fldCharType="end"/>
+      </w:r>
+      <w:r>
+        <w:t>).</w:t>
+      </w:r>
+    </w:p>
+    <w:p/>
+    <w:p>
+      <w:pPr>
+        <w:pStyle w:val="Heading2"/>
+      </w:pPr>
+      <w:bookmarkStart w:id="4" w:name="_Ref92194455"/>
+      <w:r>
+        <w:t>Analyse</w:t>
+      </w:r>
+      <w:bookmarkEnd w:id="4"/>
+    </w:p>
+    <w:p>
+      <w:r>
+        <w:t xml:space="preserve">There are two main types of analysis: the assessment of </w:t>
+      </w:r>
+      <w:r>
+        <w:rPr>
+          <w:b/>
+        </w:rPr>
+        <w:t>direct</w:t>
+      </w:r>
+      <w:r>
+        <w:t xml:space="preserve"> damages or </w:t>
+      </w:r>
+      <w:r>
+        <w:rPr>
+          <w:b/>
+        </w:rPr>
+        <w:t>indirect</w:t>
+      </w:r>
+      <w:r>
+        <w:rPr>
+          <w:b/>
+        </w:rPr>
+        <w:t xml:space="preserve"> </w:t>
+      </w:r>
+      <w:r>
+        <w:t xml:space="preserve">damage (see </w:t>
+      </w:r>
+      <w:r>
+        <w:fldChar w:fldCharType="begin"/>
+      </w:r>
+      <w:r>
+        <w:instrText xml:space="preserve"> REF _Ref92188804 \h </w:instrText>
+      </w:r>
+      <w:r>
+        <w:fldChar w:fldCharType="separate"/>
+      </w:r>
+      <w:r>
+        <w:t xml:space="preserve">Figure </w:t>
+      </w:r>
+      <w:r>
+        <w:rPr>
+          <w:noProof/>
+        </w:rPr>
+        <w:t>2</w:t>
+      </w:r>
+      <w:r>
+        <w:t>.</w:t>
+      </w:r>
+      <w:r>
+        <w:rPr>
+          <w:noProof/>
+        </w:rPr>
+        <w:t>3</w:t>
+      </w:r>
+      <w:r>
+        <w:fldChar w:fldCharType="end"/>
+      </w:r>
+      <w:r>
+        <w:t xml:space="preserve">). Multiple direct and indirect analyses can be executed in a single RA2CE run. The </w:t>
+      </w:r>
+      <w:r>
+        <w:t xml:space="preserve">possible direct and indirect analyses are explained in Chapter </w:t>
+      </w:r>
+      <w:r>
+        <w:fldChar w:fldCharType="begin"/>
+      </w:r>
+      <w:r>
+        <w:instrText xml:space="preserve"> REF _Ref92196435 \n \h </w:instrText>
+      </w:r>
+      <w:r>
+        <w:fldChar w:fldCharType="separate"/>
+      </w:r>
+      <w:r>
+        <w:t>3</w:t>
+      </w:r>
+      <w:r>
+        <w:fldChar w:fldCharType="end"/>
+      </w:r>
+      <w:r>
+        <w:t>.</w:t>
+      </w:r>
+      <w:r>
+        <w:t xml:space="preserve"> The location of the output resulting from the run is described in Chapter </w:t>
+      </w:r>
+      <w:r>
+        <w:fldChar w:fldCharType="begin"/>
+      </w:r>
+      <w:r>
+        <w:instrText xml:space="preserve"> REF _Ref92193895 \n \h </w:instrText>
+      </w:r>
+      <w:r>
+        <w:fldChar w:fldCharType="separate"/>
+      </w:r>
+      <w:r>
+        <w:t>5</w:t>
+      </w:r>
+      <w:r>
+        <w:fldChar w:fldCharType="end"/>
+      </w:r>
+      <w:r>
+        <w:t>.</w:t>
+      </w:r>
+    </w:p>
+    <w:p/>
     <w:p>
       <w:pPr>
         <w:keepNext/>
@@ -477,7 +1085,7 @@
       <w:pPr>
         <w:pStyle w:val="Caption"/>
       </w:pPr>
-      <w:bookmarkStart w:id="3" w:name="_Ref92188804"/>
+      <w:bookmarkStart w:id="5" w:name="_Ref92188804"/>
       <w:r>
         <w:t xml:space="preserve">Figure </w:t>
       </w:r>
@@ -520,7 +1128,7 @@
       <w:r>
         <w:fldChar w:fldCharType="end"/>
       </w:r>
-      <w:bookmarkEnd w:id="3"/>
+      <w:bookmarkEnd w:id="5"/>
       <w:r>
         <w:t xml:space="preserve"> </w:t>
       </w:r>
@@ -539,24 +1147,208 @@
       <w:pPr>
         <w:pStyle w:val="Heading1"/>
       </w:pPr>
-      <w:r>
-        <w:t>Initialization files (</w:t>
-      </w:r>
-      <w:r>
-        <w:t>*</w:t>
-      </w:r>
-      <w:r>
-        <w:t>.</w:t>
-      </w:r>
-      <w:proofErr w:type="spellStart"/>
-      <w:r>
-        <w:t>ini</w:t>
-      </w:r>
-      <w:proofErr w:type="spellEnd"/>
-      <w:r>
-        <w:t>)</w:t>
-      </w:r>
-    </w:p>
+      <w:bookmarkStart w:id="6" w:name="_Ref92196435"/>
+      <w:r>
+        <w:t>Analysis types</w:t>
+      </w:r>
+      <w:bookmarkEnd w:id="6"/>
+    </w:p>
+    <w:p>
+      <w:pPr>
+        <w:pStyle w:val="Heading2"/>
+      </w:pPr>
+      <w:r>
+        <w:t>D</w:t>
+      </w:r>
+      <w:r>
+        <w:t>irect</w:t>
+      </w:r>
+      <w:r>
+        <w:t xml:space="preserve"> damages</w:t>
+      </w:r>
+    </w:p>
+    <w:p/>
+    <w:p>
+      <w:pPr>
+        <w:pStyle w:val="Heading2"/>
+      </w:pPr>
+      <w:r>
+        <w:t>Indirect</w:t>
+      </w:r>
+      <w:r>
+        <w:t xml:space="preserve"> damages</w:t>
+      </w:r>
+    </w:p>
+    <w:p>
+      <w:pPr>
+        <w:pStyle w:val="Heading3"/>
+      </w:pPr>
+      <w:r>
+        <w:t>Single link</w:t>
+      </w:r>
+    </w:p>
+    <w:p>
+      <w:pPr>
+        <w:pStyle w:val="Heading4"/>
+      </w:pPr>
+      <w:r>
+        <w:t>R</w:t>
+      </w:r>
+      <w:r>
+        <w:t>edundancy</w:t>
+      </w:r>
+    </w:p>
+    <w:p/>
+    <w:p>
+      <w:pPr>
+        <w:pStyle w:val="Heading4"/>
+      </w:pPr>
+      <w:r>
+        <w:t>L</w:t>
+      </w:r>
+      <w:r>
+        <w:t>osses</w:t>
+      </w:r>
+    </w:p>
+    <w:p/>
+    <w:p>
+      <w:pPr>
+        <w:pStyle w:val="Heading3"/>
+      </w:pPr>
+      <w:r>
+        <w:t>Multi-link</w:t>
+      </w:r>
+    </w:p>
+    <w:p>
+      <w:pPr>
+        <w:pStyle w:val="Heading4"/>
+      </w:pPr>
+      <w:r>
+        <w:t>Redundancy</w:t>
+      </w:r>
+    </w:p>
+    <w:p/>
+    <w:p>
+      <w:pPr>
+        <w:pStyle w:val="Heading4"/>
+      </w:pPr>
+      <w:r>
+        <w:t>Losses</w:t>
+      </w:r>
+    </w:p>
+    <w:p/>
+    <w:p>
+      <w:pPr>
+        <w:pStyle w:val="Heading3"/>
+      </w:pPr>
+      <w:r>
+        <w:t>Origin-Destination</w:t>
+      </w:r>
+      <w:r>
+        <w:t>, defined OD couples</w:t>
+      </w:r>
+    </w:p>
+    <w:p/>
+    <w:p>
+      <w:pPr>
+        <w:pStyle w:val="Heading4"/>
+      </w:pPr>
+      <w:r>
+        <w:t>Optimal routes, no disruption</w:t>
+      </w:r>
+    </w:p>
+    <w:p/>
+    <w:p>
+      <w:pPr>
+        <w:pStyle w:val="Heading4"/>
+      </w:pPr>
+      <w:r>
+        <w:t xml:space="preserve">Optimal routes, </w:t>
+      </w:r>
+      <w:r>
+        <w:t>hazard-induced</w:t>
+      </w:r>
+      <w:r>
+        <w:t xml:space="preserve"> disruption</w:t>
+      </w:r>
+    </w:p>
+    <w:p/>
+    <w:p/>
+    <w:p>
+      <w:pPr>
+        <w:pStyle w:val="Heading3"/>
+      </w:pPr>
+      <w:r>
+        <w:t xml:space="preserve">Origin-Destination, </w:t>
+      </w:r>
+      <w:r>
+        <w:t>defined origins to closest destinations</w:t>
+      </w:r>
+    </w:p>
+    <w:p/>
+    <w:p>
+      <w:pPr>
+        <w:pStyle w:val="Heading4"/>
+      </w:pPr>
+      <w:r>
+        <w:t>Optimal routes, no disruption</w:t>
+      </w:r>
+    </w:p>
+    <w:p/>
+    <w:p>
+      <w:pPr>
+        <w:pStyle w:val="Heading4"/>
+      </w:pPr>
+      <w:r>
+        <w:t>Optimal routes, hazard-induced disruption</w:t>
+      </w:r>
+    </w:p>
+    <w:p>
+      <w:bookmarkStart w:id="7" w:name="_GoBack"/>
+      <w:bookmarkEnd w:id="7"/>
+    </w:p>
+    <w:p/>
+    <w:p>
+      <w:pPr>
+        <w:pStyle w:val="Heading1"/>
+      </w:pPr>
+      <w:bookmarkStart w:id="8" w:name="_Ref92192339"/>
+      <w:r>
+        <w:t>Initialization files</w:t>
+      </w:r>
+      <w:bookmarkEnd w:id="8"/>
+    </w:p>
+    <w:p>
+      <w:pPr>
+        <w:pStyle w:val="Heading2"/>
+      </w:pPr>
+      <w:r>
+        <w:t>network.ini</w:t>
+      </w:r>
+    </w:p>
+    <w:p/>
+    <w:p>
+      <w:pPr>
+        <w:pStyle w:val="Heading2"/>
+      </w:pPr>
+      <w:r>
+        <w:t>analyses.ini</w:t>
+      </w:r>
+    </w:p>
+    <w:p/>
+    <w:p/>
+    <w:p/>
+    <w:p>
+      <w:pPr>
+        <w:pStyle w:val="Heading1"/>
+      </w:pPr>
+      <w:bookmarkStart w:id="9" w:name="_Ref92193895"/>
+      <w:r>
+        <w:t>Folder structure and file locations</w:t>
+      </w:r>
+      <w:bookmarkEnd w:id="9"/>
+    </w:p>
+    <w:p/>
     <w:p/>
     <w:p/>
     <w:p>
@@ -574,6 +1366,7 @@
           <w:u w:val="single"/>
         </w:rPr>
       </w:pPr>
+      <w:bookmarkStart w:id="10" w:name="_Ref92192341"/>
       <w:r>
         <w:rPr>
           <w:rStyle w:val="SubtleEmphasis"/>
@@ -581,18 +1374,43 @@
         </w:rPr>
         <w:t>Contact - RA2CE development team</w:t>
       </w:r>
-    </w:p>
-    <w:p>
-      <w:pPr>
-        <w:rPr>
-          <w:rStyle w:val="SubtleEmphasis"/>
-        </w:rPr>
-      </w:pPr>
-      <w:r>
-        <w:rPr>
-          <w:rStyle w:val="SubtleEmphasis"/>
-        </w:rPr>
-        <w:t>Margreet van Marle | Product Own</w:t>
+      <w:bookmarkEnd w:id="10"/>
+    </w:p>
+    <w:p>
+      <w:pPr>
+        <w:rPr>
+          <w:rStyle w:val="SubtleEmphasis"/>
+        </w:rPr>
+      </w:pPr>
+      <w:r>
+        <w:rPr>
+          <w:rStyle w:val="SubtleEmphasis"/>
+        </w:rPr>
+        <w:t>Margreet van Marl</w:t>
+      </w:r>
+      <w:r>
+        <w:rPr>
+          <w:rStyle w:val="SubtleEmphasis"/>
+        </w:rPr>
+        <w:t>e</w:t>
+      </w:r>
+      <w:r>
+        <w:rPr>
+          <w:rStyle w:val="SubtleEmphasis"/>
+        </w:rPr>
+        <w:tab/>
+      </w:r>
+      <w:r>
+        <w:rPr>
+          <w:rStyle w:val="SubtleEmphasis"/>
+        </w:rPr>
+        <w:tab/>
+      </w:r>
+      <w:r>
+        <w:rPr>
+          <w:rStyle w:val="SubtleEmphasis"/>
+        </w:rPr>
+        <w:t>| Product Own</w:t>
       </w:r>
       <w:r>
         <w:rPr>
@@ -600,18 +1418,61 @@
         </w:rPr>
         <w:t>er</w:t>
       </w:r>
-    </w:p>
-    <w:p>
-      <w:pPr>
-        <w:rPr>
-          <w:rStyle w:val="SubtleEmphasis"/>
-        </w:rPr>
-      </w:pPr>
-      <w:r>
-        <w:rPr>
-          <w:rStyle w:val="SubtleEmphasis"/>
-        </w:rPr>
-        <w:t>Frederique de Groen | Development Team Lea</w:t>
+      <w:r>
+        <w:rPr>
+          <w:rStyle w:val="SubtleEmphasis"/>
+        </w:rPr>
+        <w:tab/>
+      </w:r>
+      <w:r>
+        <w:rPr>
+          <w:rStyle w:val="SubtleEmphasis"/>
+        </w:rPr>
+        <w:tab/>
+      </w:r>
+      <w:r>
+        <w:rPr>
+          <w:rStyle w:val="SubtleEmphasis"/>
+        </w:rPr>
+        <w:tab/>
+      </w:r>
+      <w:r>
+        <w:rPr>
+          <w:rStyle w:val="SubtleEmphasis"/>
+        </w:rPr>
+        <w:tab/>
+      </w:r>
+      <w:r>
+        <w:rPr>
+          <w:rStyle w:val="SubtleEmphasis"/>
+        </w:rPr>
+        <w:tab/>
+        <w:t>| Margreet.vanMarle@Deltares.nl</w:t>
+      </w:r>
+    </w:p>
+    <w:p>
+      <w:pPr>
+        <w:rPr>
+          <w:rStyle w:val="SubtleEmphasis"/>
+        </w:rPr>
+      </w:pPr>
+      <w:r>
+        <w:rPr>
+          <w:rStyle w:val="SubtleEmphasis"/>
+        </w:rPr>
+        <w:t>Frederique de Groen</w:t>
+      </w:r>
+      <w:r>
+        <w:rPr>
+          <w:rStyle w:val="SubtleEmphasis"/>
+        </w:rPr>
+        <w:tab/>
+      </w:r>
+      <w:r>
+        <w:rPr>
+          <w:rStyle w:val="SubtleEmphasis"/>
+        </w:rPr>
+        <w:t>| Development Team Lea</w:t>
       </w:r>
       <w:r>
         <w:rPr>
@@ -619,6 +1480,117 @@
         </w:rPr>
         <w:t>d</w:t>
       </w:r>
+      <w:r>
+        <w:rPr>
+          <w:rStyle w:val="SubtleEmphasis"/>
+        </w:rPr>
+        <w:tab/>
+        <w:t>| Frederique.deGroen</w:t>
+      </w:r>
+      <w:r>
+        <w:rPr>
+          <w:rStyle w:val="SubtleEmphasis"/>
+        </w:rPr>
+        <w:t>@Deltares.nl</w:t>
+      </w:r>
+    </w:p>
+    <w:p>
+      <w:pPr>
+        <w:rPr>
+          <w:rStyle w:val="SubtleEmphasis"/>
+        </w:rPr>
+      </w:pPr>
+      <w:r>
+        <w:rPr>
+          <w:rStyle w:val="SubtleEmphasis"/>
+        </w:rPr>
+        <w:t>Bramka Jafino</w:t>
+      </w:r>
+      <w:r>
+        <w:rPr>
+          <w:rStyle w:val="SubtleEmphasis"/>
+        </w:rPr>
+        <w:tab/>
+      </w:r>
+      <w:r>
+        <w:rPr>
+          <w:rStyle w:val="SubtleEmphasis"/>
+        </w:rPr>
+        <w:tab/>
+      </w:r>
+      <w:r>
+        <w:rPr>
+          <w:rStyle w:val="SubtleEmphasis"/>
+        </w:rPr>
+        <w:tab/>
+      </w:r>
+      <w:r>
+        <w:rPr>
+          <w:rStyle w:val="SubtleEmphasis"/>
+        </w:rPr>
+        <w:tab/>
+      </w:r>
+      <w:r>
+        <w:rPr>
+          <w:rStyle w:val="SubtleEmphasis"/>
+        </w:rPr>
+        <w:t>| Developer</w:t>
+      </w:r>
+      <w:r>
+        <w:rPr>
+          <w:rStyle w:val="SubtleEmphasis"/>
+        </w:rPr>
+        <w:tab/>
+      </w:r>
+      <w:r>
+        <w:rPr>
+          <w:rStyle w:val="SubtleEmphasis"/>
+        </w:rPr>
+        <w:tab/>
+      </w:r>
+      <w:r>
+        <w:rPr>
+          <w:rStyle w:val="SubtleEmphasis"/>
+        </w:rPr>
+        <w:tab/>
+      </w:r>
+      <w:r>
+        <w:rPr>
+          <w:rStyle w:val="SubtleEmphasis"/>
+        </w:rPr>
+        <w:tab/>
+      </w:r>
+      <w:r>
+        <w:rPr>
+          <w:rStyle w:val="SubtleEmphasis"/>
+        </w:rPr>
+        <w:tab/>
+      </w:r>
+      <w:r>
+        <w:rPr>
+          <w:rStyle w:val="SubtleEmphasis"/>
+        </w:rPr>
+        <w:tab/>
+      </w:r>
+      <w:r>
+        <w:rPr>
+          <w:rStyle w:val="SubtleEmphasis"/>
+        </w:rPr>
+        <w:tab/>
+        <w:t xml:space="preserve">| </w:t>
+      </w:r>
+      <w:r>
+        <w:rPr>
+          <w:rStyle w:val="SubtleEmphasis"/>
+        </w:rPr>
+        <w:t>Bramka.Jafino</w:t>
+      </w:r>
+      <w:r>
+        <w:rPr>
+          <w:rStyle w:val="SubtleEmphasis"/>
+        </w:rPr>
+        <w:t>@Deltares.nl</w:t>
+      </w:r>
     </w:p>
     <w:p>
       <w:pPr>
@@ -632,52 +1604,208 @@
           <w:rStyle w:val="SubtleEmphasis"/>
           <w:lang w:val="nl-NL"/>
         </w:rPr>
-        <w:t>Bramka Jafino</w:t>
+        <w:t>Martijn Kwant</w:t>
       </w:r>
       <w:r>
         <w:rPr>
           <w:rStyle w:val="SubtleEmphasis"/>
           <w:lang w:val="nl-NL"/>
         </w:rPr>
-        <w:t xml:space="preserve"> | Developer</w:t>
-      </w:r>
-    </w:p>
-    <w:p>
-      <w:pPr>
+        <w:tab/>
+      </w:r>
+      <w:r>
         <w:rPr>
           <w:rStyle w:val="SubtleEmphasis"/>
           <w:lang w:val="nl-NL"/>
         </w:rPr>
-      </w:pPr>
+        <w:tab/>
+      </w:r>
       <w:r>
         <w:rPr>
           <w:rStyle w:val="SubtleEmphasis"/>
           <w:lang w:val="nl-NL"/>
         </w:rPr>
-        <w:t>Martijn Kwant</w:t>
+        <w:tab/>
       </w:r>
       <w:r>
         <w:rPr>
           <w:rStyle w:val="SubtleEmphasis"/>
           <w:lang w:val="nl-NL"/>
         </w:rPr>
-        <w:t xml:space="preserve"> | Developer</w:t>
-      </w:r>
-    </w:p>
-    <w:p>
-      <w:pPr>
+        <w:tab/>
+      </w:r>
+      <w:r>
         <w:rPr>
           <w:rStyle w:val="SubtleEmphasis"/>
           <w:lang w:val="nl-NL"/>
         </w:rPr>
-      </w:pPr>
+        <w:t>| Developer</w:t>
+      </w:r>
       <w:r>
         <w:rPr>
           <w:rStyle w:val="SubtleEmphasis"/>
           <w:lang w:val="nl-NL"/>
         </w:rPr>
-        <w:t>Kees van Ginkel | Developer</w:t>
-      </w:r>
+        <w:tab/>
+      </w:r>
+      <w:r>
+        <w:rPr>
+          <w:rStyle w:val="SubtleEmphasis"/>
+          <w:lang w:val="nl-NL"/>
+        </w:rPr>
+        <w:tab/>
+      </w:r>
+      <w:r>
+        <w:rPr>
+          <w:rStyle w:val="SubtleEmphasis"/>
+          <w:lang w:val="nl-NL"/>
+        </w:rPr>
+        <w:tab/>
+      </w:r>
+      <w:r>
+        <w:rPr>
+          <w:rStyle w:val="SubtleEmphasis"/>
+          <w:lang w:val="nl-NL"/>
+        </w:rPr>
+        <w:tab/>
+      </w:r>
+      <w:r>
+        <w:rPr>
+          <w:rStyle w:val="SubtleEmphasis"/>
+          <w:lang w:val="nl-NL"/>
+        </w:rPr>
+        <w:tab/>
+      </w:r>
+      <w:r>
+        <w:rPr>
+          <w:rStyle w:val="SubtleEmphasis"/>
+          <w:lang w:val="nl-NL"/>
+        </w:rPr>
+        <w:tab/>
+      </w:r>
+      <w:r>
+        <w:rPr>
+          <w:rStyle w:val="SubtleEmphasis"/>
+          <w:lang w:val="nl-NL"/>
+        </w:rPr>
+        <w:tab/>
+        <w:t>| Martijn.Kwant</w:t>
+      </w:r>
+      <w:r>
+        <w:rPr>
+          <w:rStyle w:val="SubtleEmphasis"/>
+          <w:lang w:val="nl-NL"/>
+        </w:rPr>
+        <w:t>@Deltares.nl</w:t>
+      </w:r>
+    </w:p>
+    <w:p>
+      <w:pPr>
+        <w:rPr>
+          <w:rStyle w:val="SubtleEmphasis"/>
+          <w:lang w:val="nl-NL"/>
+        </w:rPr>
+      </w:pPr>
+      <w:r>
+        <w:rPr>
+          <w:rStyle w:val="SubtleEmphasis"/>
+          <w:lang w:val="nl-NL"/>
+        </w:rPr>
+        <w:t>Kees van Ginkel</w:t>
+      </w:r>
+      <w:r>
+        <w:rPr>
+          <w:rStyle w:val="SubtleEmphasis"/>
+          <w:lang w:val="nl-NL"/>
+        </w:rPr>
+        <w:tab/>
+      </w:r>
+      <w:r>
+        <w:rPr>
+          <w:rStyle w:val="SubtleEmphasis"/>
+          <w:lang w:val="nl-NL"/>
+        </w:rPr>
+        <w:tab/>
+      </w:r>
+      <w:r>
+        <w:rPr>
+          <w:rStyle w:val="SubtleEmphasis"/>
+          <w:lang w:val="nl-NL"/>
+        </w:rPr>
+        <w:tab/>
+      </w:r>
+      <w:r>
+        <w:rPr>
+          <w:rStyle w:val="SubtleEmphasis"/>
+          <w:lang w:val="nl-NL"/>
+        </w:rPr>
+        <w:t>| Developer</w:t>
+      </w:r>
+      <w:r>
+        <w:rPr>
+          <w:rStyle w:val="SubtleEmphasis"/>
+          <w:lang w:val="nl-NL"/>
+        </w:rPr>
+        <w:tab/>
+      </w:r>
+      <w:r>
+        <w:rPr>
+          <w:rStyle w:val="SubtleEmphasis"/>
+          <w:lang w:val="nl-NL"/>
+        </w:rPr>
+        <w:tab/>
+      </w:r>
+      <w:r>
+        <w:rPr>
+          <w:rStyle w:val="SubtleEmphasis"/>
+          <w:lang w:val="nl-NL"/>
+        </w:rPr>
+        <w:tab/>
+      </w:r>
+      <w:r>
+        <w:rPr>
+          <w:rStyle w:val="SubtleEmphasis"/>
+          <w:lang w:val="nl-NL"/>
+        </w:rPr>
+        <w:tab/>
+      </w:r>
+      <w:r>
+        <w:rPr>
+          <w:rStyle w:val="SubtleEmphasis"/>
+          <w:lang w:val="nl-NL"/>
+        </w:rPr>
+        <w:tab/>
+      </w:r>
+      <w:r>
+        <w:rPr>
+          <w:rStyle w:val="SubtleEmphasis"/>
+          <w:lang w:val="nl-NL"/>
+        </w:rPr>
+        <w:tab/>
+      </w:r>
+      <w:r>
+        <w:rPr>
+          <w:rStyle w:val="SubtleEmphasis"/>
+          <w:lang w:val="nl-NL"/>
+        </w:rPr>
+        <w:tab/>
+        <w:t>| Kees.vanGinkel</w:t>
+      </w:r>
+      <w:r>
+        <w:rPr>
+          <w:rStyle w:val="SubtleEmphasis"/>
+          <w:lang w:val="nl-NL"/>
+        </w:rPr>
+        <w:t>@Deltares.nl</w:t>
+      </w:r>
+    </w:p>
+    <w:p>
+      <w:pPr>
+        <w:rPr>
+          <w:rStyle w:val="SubtleEmphasis"/>
+          <w:lang w:val="nl-NL"/>
+        </w:rPr>
+      </w:pPr>
     </w:p>
     <w:p>
       <w:pPr>
@@ -825,11 +1953,11 @@
           <w:pPr>
             <w:pStyle w:val="Huisstijl-Adres"/>
           </w:pPr>
-          <w:bookmarkStart w:id="9" w:name="bmVoettekst2" w:colFirst="0" w:colLast="0"/>
+          <w:bookmarkStart w:id="16" w:name="bmVoettekst2" w:colFirst="0" w:colLast="0"/>
         </w:p>
       </w:tc>
     </w:tr>
-    <w:bookmarkEnd w:id="9"/>
+    <w:bookmarkEnd w:id="16"/>
   </w:tbl>
   <w:p>
     <w:pPr>
@@ -920,11 +2048,11 @@
                                 <w:shd w:val="clear" w:color="auto" w:fill="auto"/>
                               </w:tcPr>
                               <w:p>
-                                <w:bookmarkStart w:id="16" w:name="bmVoettekstLogo1" w:colFirst="0" w:colLast="0"/>
+                                <w:bookmarkStart w:id="23" w:name="bmVoettekstLogo1" w:colFirst="0" w:colLast="0"/>
                               </w:p>
                             </w:tc>
                           </w:tr>
-                          <w:bookmarkEnd w:id="16"/>
+                          <w:bookmarkEnd w:id="23"/>
                         </w:tbl>
                         <w:p>
                           <w:pPr>
@@ -984,11 +2112,11 @@
                           <w:shd w:val="clear" w:color="auto" w:fill="auto"/>
                         </w:tcPr>
                         <w:p>
-                          <w:bookmarkStart w:id="17" w:name="bmVoettekstLogo1" w:colFirst="0" w:colLast="0"/>
+                          <w:bookmarkStart w:id="24" w:name="bmVoettekstLogo1" w:colFirst="0" w:colLast="0"/>
                         </w:p>
                       </w:tc>
                     </w:tr>
-                    <w:bookmarkEnd w:id="17"/>
+                    <w:bookmarkEnd w:id="24"/>
                   </w:tbl>
                   <w:p>
                     <w:pPr>
@@ -1030,11 +2158,11 @@
           <w:pPr>
             <w:pStyle w:val="Huisstijl-Adres"/>
           </w:pPr>
-          <w:bookmarkStart w:id="18" w:name="bmAdres1" w:colFirst="0" w:colLast="0"/>
+          <w:bookmarkStart w:id="25" w:name="bmAdres1" w:colFirst="0" w:colLast="0"/>
         </w:p>
       </w:tc>
     </w:tr>
-    <w:bookmarkEnd w:id="18"/>
+    <w:bookmarkEnd w:id="25"/>
   </w:tbl>
   <w:p>
     <w:pPr>
@@ -1147,14 +2275,14 @@
                                 <w:tcW w:w="11908" w:type="dxa"/>
                               </w:tcPr>
                               <w:p>
-                                <w:bookmarkStart w:id="4" w:name="bmLogo2" w:colFirst="0" w:colLast="0"/>
+                                <w:bookmarkStart w:id="11" w:name="bmLogo2" w:colFirst="0" w:colLast="0"/>
                                 <w:r>
                                   <w:t xml:space="preserve"> </w:t>
                                 </w:r>
                               </w:p>
                             </w:tc>
                           </w:tr>
-                          <w:bookmarkEnd w:id="4"/>
+                          <w:bookmarkEnd w:id="11"/>
                         </w:tbl>
                         <w:p/>
                       </w:txbxContent>
@@ -1202,14 +2330,14 @@
                           <w:tcW w:w="11908" w:type="dxa"/>
                         </w:tcPr>
                         <w:p>
-                          <w:bookmarkStart w:id="5" w:name="bmLogo2" w:colFirst="0" w:colLast="0"/>
+                          <w:bookmarkStart w:id="12" w:name="bmLogo2" w:colFirst="0" w:colLast="0"/>
                           <w:r>
                             <w:t xml:space="preserve"> </w:t>
                           </w:r>
                         </w:p>
                       </w:tc>
                     </w:tr>
-                    <w:bookmarkEnd w:id="5"/>
+                    <w:bookmarkEnd w:id="12"/>
                   </w:tbl>
                   <w:p/>
                 </w:txbxContent>
@@ -1246,9 +2374,9 @@
           <w:pPr>
             <w:pStyle w:val="Huisstijl-Kopje"/>
           </w:pPr>
-          <w:bookmarkStart w:id="6" w:name="bmDatum2" w:colFirst="0" w:colLast="0"/>
-          <w:bookmarkStart w:id="7" w:name="bmPagina2" w:colFirst="3" w:colLast="3"/>
-          <w:bookmarkStart w:id="8" w:name="bmReferentie2" w:colFirst="1" w:colLast="1"/>
+          <w:bookmarkStart w:id="13" w:name="bmDatum2" w:colFirst="0" w:colLast="0"/>
+          <w:bookmarkStart w:id="14" w:name="bmPagina2" w:colFirst="3" w:colLast="3"/>
+          <w:bookmarkStart w:id="15" w:name="bmReferentie2" w:colFirst="1" w:colLast="1"/>
           <w:r>
             <w:t>Date</w:t>
           </w:r>
@@ -1316,9 +2444,9 @@
         </w:p>
       </w:tc>
     </w:tr>
-    <w:bookmarkEnd w:id="6"/>
-    <w:bookmarkEnd w:id="7"/>
-    <w:bookmarkEnd w:id="8"/>
+    <w:bookmarkEnd w:id="13"/>
+    <w:bookmarkEnd w:id="14"/>
+    <w:bookmarkEnd w:id="15"/>
   </w:tbl>
   <w:p/>
 </w:hdr>
@@ -1414,7 +2542,7 @@
                                     <w:szCs w:val="18"/>
                                   </w:rPr>
                                 </w:pPr>
-                                <w:bookmarkStart w:id="10" w:name="bmLogo1" w:colFirst="0" w:colLast="0"/>
+                                <w:bookmarkStart w:id="17" w:name="bmLogo1" w:colFirst="0" w:colLast="0"/>
                                 <w:r>
                                   <w:rPr>
                                     <w:noProof/>
@@ -1464,7 +2592,7 @@
                               </w:p>
                             </w:tc>
                           </w:tr>
-                          <w:bookmarkEnd w:id="10"/>
+                          <w:bookmarkEnd w:id="17"/>
                         </w:tbl>
                         <w:p/>
                       </w:txbxContent>
@@ -1518,7 +2646,7 @@
                               <w:szCs w:val="18"/>
                             </w:rPr>
                           </w:pPr>
-                          <w:bookmarkStart w:id="11" w:name="bmLogo1" w:colFirst="0" w:colLast="0"/>
+                          <w:bookmarkStart w:id="18" w:name="bmLogo1" w:colFirst="0" w:colLast="0"/>
                           <w:r>
                             <w:rPr>
                               <w:noProof/>
@@ -1568,7 +2696,7 @@
                         </w:p>
                       </w:tc>
                     </w:tr>
-                    <w:bookmarkEnd w:id="11"/>
+                    <w:bookmarkEnd w:id="18"/>
                   </w:tbl>
                   <w:p/>
                 </w:txbxContent>
@@ -1605,14 +2733,14 @@
           <w:pPr>
             <w:pStyle w:val="Huisstijl-Sjabloonnaam"/>
           </w:pPr>
-          <w:bookmarkStart w:id="12" w:name="bmSjabloonnaam1" w:colFirst="0" w:colLast="0"/>
+          <w:bookmarkStart w:id="19" w:name="bmSjabloonnaam1" w:colFirst="0" w:colLast="0"/>
           <w:r>
             <w:t>RA2CE documentation</w:t>
           </w:r>
         </w:p>
       </w:tc>
     </w:tr>
-    <w:bookmarkEnd w:id="12"/>
+    <w:bookmarkEnd w:id="19"/>
   </w:tbl>
   <w:p/>
   <w:tbl>
@@ -1650,7 +2778,7 @@
               <w:szCs w:val="14"/>
             </w:rPr>
           </w:pPr>
-          <w:bookmarkStart w:id="13" w:name="tblGegevens1" w:colFirst="0" w:colLast="3"/>
+          <w:bookmarkStart w:id="20" w:name="tblGegevens1" w:colFirst="0" w:colLast="3"/>
         </w:p>
       </w:tc>
     </w:tr>
@@ -1663,7 +2791,7 @@
           <w:pPr>
             <w:pStyle w:val="Huisstijl-Kopje"/>
           </w:pPr>
-          <w:bookmarkStart w:id="14" w:name="bmPagina1" w:colFirst="3" w:colLast="3"/>
+          <w:bookmarkStart w:id="21" w:name="bmPagina1" w:colFirst="3" w:colLast="3"/>
           <w:r>
             <w:t>Date</w:t>
           </w:r>
@@ -1748,7 +2876,7 @@
         </w:p>
       </w:tc>
     </w:tr>
-    <w:bookmarkEnd w:id="14"/>
+    <w:bookmarkEnd w:id="21"/>
     <w:tr>
       <w:tc>
         <w:tcPr>
@@ -1850,8 +2978,8 @@
           <w:pPr>
             <w:pStyle w:val="Huisstijl-Kopje"/>
           </w:pPr>
-          <w:bookmarkStart w:id="15" w:name="bmOnderwerp1" w:colFirst="0" w:colLast="0"/>
-          <w:bookmarkEnd w:id="13"/>
+          <w:bookmarkStart w:id="22" w:name="bmOnderwerp1" w:colFirst="0" w:colLast="0"/>
+          <w:bookmarkEnd w:id="20"/>
         </w:p>
         <w:p>
           <w:pPr>
@@ -1876,7 +3004,7 @@
         </w:p>
       </w:tc>
     </w:tr>
-    <w:bookmarkEnd w:id="15"/>
+    <w:bookmarkEnd w:id="22"/>
   </w:tbl>
   <w:p/>
 </w:hdr>
@@ -2793,6 +3921,119 @@
     </w:lvl>
   </w:abstractNum>
   <w:abstractNum w:abstractNumId="11" w15:restartNumberingAfterBreak="0">
+    <w:nsid w:val="2DA12AF2"/>
+    <w:multiLevelType w:val="hybridMultilevel"/>
+    <w:tmpl w:val="86EE01C0"/>
+    <w:lvl w:ilvl="0" w:tplc="08090001">
+      <w:start w:val="1"/>
+      <w:numFmt w:val="bullet"/>
+      <w:lvlText w:val=""/>
+      <w:lvlJc w:val="left"/>
+      <w:pPr>
+        <w:ind w:left="720" w:hanging="360"/>
+      </w:pPr>
+      <w:rPr>
+        <w:rFonts w:ascii="Symbol" w:hAnsi="Symbol" w:hint="default"/>
+      </w:rPr>
+    </w:lvl>
+    <w:lvl w:ilvl="1" w:tplc="08090003" w:tentative="1">
+      <w:start w:val="1"/>
+      <w:numFmt w:val="bullet"/>
+      <w:lvlText w:val="o"/>
+      <w:lvlJc w:val="left"/>
+      <w:pPr>
+        <w:ind w:left="1440" w:hanging="360"/>
+      </w:pPr>
+      <w:rPr>
+        <w:rFonts w:ascii="Courier New" w:hAnsi="Courier New" w:cs="Courier New" w:hint="default"/>
+      </w:rPr>
+    </w:lvl>
+    <w:lvl w:ilvl="2" w:tplc="08090005" w:tentative="1">
+      <w:start w:val="1"/>
+      <w:numFmt w:val="bullet"/>
+      <w:lvlText w:val=""/>
+      <w:lvlJc w:val="left"/>
+      <w:pPr>
+        <w:ind w:left="2160" w:hanging="360"/>
+      </w:pPr>
+      <w:rPr>
+        <w:rFonts w:ascii="Wingdings" w:hAnsi="Wingdings" w:hint="default"/>
+      </w:rPr>
+    </w:lvl>
+    <w:lvl w:ilvl="3" w:tplc="08090001" w:tentative="1">
+      <w:start w:val="1"/>
+      <w:numFmt w:val="bullet"/>
+      <w:lvlText w:val=""/>
+      <w:lvlJc w:val="left"/>
+      <w:pPr>
+        <w:ind w:left="2880" w:hanging="360"/>
+      </w:pPr>
+      <w:rPr>
+        <w:rFonts w:ascii="Symbol" w:hAnsi="Symbol" w:hint="default"/>
+      </w:rPr>
+    </w:lvl>
+    <w:lvl w:ilvl="4" w:tplc="08090003" w:tentative="1">
+      <w:start w:val="1"/>
+      <w:numFmt w:val="bullet"/>
+      <w:lvlText w:val="o"/>
+      <w:lvlJc w:val="left"/>
+      <w:pPr>
+        <w:ind w:left="3600" w:hanging="360"/>
+      </w:pPr>
+      <w:rPr>
+        <w:rFonts w:ascii="Courier New" w:hAnsi="Courier New" w:cs="Courier New" w:hint="default"/>
+      </w:rPr>
+    </w:lvl>
+    <w:lvl w:ilvl="5" w:tplc="08090005" w:tentative="1">
+      <w:start w:val="1"/>
+      <w:numFmt w:val="bullet"/>
+      <w:lvlText w:val=""/>
+      <w:lvlJc w:val="left"/>
+      <w:pPr>
+        <w:ind w:left="4320" w:hanging="360"/>
+      </w:pPr>
+      <w:rPr>
+        <w:rFonts w:ascii="Wingdings" w:hAnsi="Wingdings" w:hint="default"/>
+      </w:rPr>
+    </w:lvl>
+    <w:lvl w:ilvl="6" w:tplc="08090001" w:tentative="1">
+      <w:start w:val="1"/>
+      <w:numFmt w:val="bullet"/>
+      <w:lvlText w:val=""/>
+      <w:lvlJc w:val="left"/>
+      <w:pPr>
+        <w:ind w:left="5040" w:hanging="360"/>
+      </w:pPr>
+      <w:rPr>
+        <w:rFonts w:ascii="Symbol" w:hAnsi="Symbol" w:hint="default"/>
+      </w:rPr>
+    </w:lvl>
+    <w:lvl w:ilvl="7" w:tplc="08090003" w:tentative="1">
+      <w:start w:val="1"/>
+      <w:numFmt w:val="bullet"/>
+      <w:lvlText w:val="o"/>
+      <w:lvlJc w:val="left"/>
+      <w:pPr>
+        <w:ind w:left="5760" w:hanging="360"/>
+      </w:pPr>
+      <w:rPr>
+        <w:rFonts w:ascii="Courier New" w:hAnsi="Courier New" w:cs="Courier New" w:hint="default"/>
+      </w:rPr>
+    </w:lvl>
+    <w:lvl w:ilvl="8" w:tplc="08090005" w:tentative="1">
+      <w:start w:val="1"/>
+      <w:numFmt w:val="bullet"/>
+      <w:lvlText w:val=""/>
+      <w:lvlJc w:val="left"/>
+      <w:pPr>
+        <w:ind w:left="6480" w:hanging="360"/>
+      </w:pPr>
+      <w:rPr>
+        <w:rFonts w:ascii="Wingdings" w:hAnsi="Wingdings" w:hint="default"/>
+      </w:rPr>
+    </w:lvl>
+  </w:abstractNum>
+  <w:abstractNum w:abstractNumId="12" w15:restartNumberingAfterBreak="0">
     <w:nsid w:val="7E460B92"/>
     <w:multiLevelType w:val="hybridMultilevel"/>
     <w:tmpl w:val="412ED586"/>
@@ -2922,7 +4163,7 @@
     <w:abstractNumId w:val="8"/>
   </w:num>
   <w:num w:numId="6">
-    <w:abstractNumId w:val="11"/>
+    <w:abstractNumId w:val="12"/>
   </w:num>
   <w:num w:numId="7">
     <w:abstractNumId w:val="10"/>
@@ -2992,6 +4233,9 @@
   </w:num>
   <w:num w:numId="29">
     <w:abstractNumId w:val="4"/>
+  </w:num>
+  <w:num w:numId="30">
+    <w:abstractNumId w:val="11"/>
   </w:num>
   <w:numIdMacAtCleanup w:val="10"/>
 </w:numbering>
@@ -4612,7 +5856,7 @@
 </file>
 
 <file path=customXml/itemProps1.xml><?xml version="1.0" encoding="utf-8"?>
-<ds:datastoreItem xmlns:ds="http://schemas.openxmlformats.org/officeDocument/2006/customXml" ds:itemID="{B553D8F8-67D2-4097-9D5D-168C15703DE2}">
+<ds:datastoreItem xmlns:ds="http://schemas.openxmlformats.org/officeDocument/2006/customXml" ds:itemID="{C14331F9-21D7-4ABB-8ED4-BFE8EC470A09}">
   <ds:schemaRefs>
     <ds:schemaRef ds:uri="http://schemas.openxmlformats.org/officeDocument/2006/bibliography"/>
   </ds:schemaRefs>

</xml_diff>